<commit_message>
pyramid of pain activity log
</commit_message>
<xml_diff>
--- a/SoundTheAlarmDetectionAndResponse/Incident_Handler_Journal.docx
+++ b/SoundTheAlarmDetectionAndResponse/Incident_Handler_Journal.docx
@@ -106,7 +106,7 @@
                 <w:rFonts w:ascii="Google Sans" w:eastAsia="Google Sans" w:hAnsi="Google Sans" w:cs="Google Sans"/>
                 <w:color w:val="434343"/>
               </w:rPr>
-              <w:t>Record the date of the journal entry.</w:t>
+              <w:t>06/26/2023</w:t>
             </w:r>
           </w:p>
         </w:tc>
@@ -137,29 +137,22 @@
               </w:rPr>
               <w:t>Entry:</w:t>
             </w:r>
-            <w:r>
-              <w:rPr>
-                <w:rFonts w:ascii="Google Sans" w:eastAsia="Google Sans" w:hAnsi="Google Sans" w:cs="Google Sans"/>
-                <w:b/>
-              </w:rPr>
-              <w:t xml:space="preserve"> 1</w:t>
-            </w:r>
-          </w:p>
-          <w:p>
-            <w:pPr>
-              <w:widowControl w:val="0"/>
-              <w:spacing w:line="360" w:lineRule="auto"/>
-              <w:rPr>
-                <w:rFonts w:ascii="Google Sans" w:eastAsia="Google Sans" w:hAnsi="Google Sans" w:cs="Google Sans"/>
-                <w:b/>
-              </w:rPr>
-            </w:pPr>
-            <w:r>
-              <w:rPr>
-                <w:rFonts w:ascii="Google Sans" w:eastAsia="Google Sans" w:hAnsi="Google Sans" w:cs="Google Sans"/>
-                <w:color w:val="434343"/>
-              </w:rPr>
-              <w:t>06/26/2023</w:t>
+          </w:p>
+          <w:p>
+            <w:pPr>
+              <w:widowControl w:val="0"/>
+              <w:spacing w:line="360" w:lineRule="auto"/>
+              <w:rPr>
+                <w:rFonts w:ascii="Google Sans" w:eastAsia="Google Sans" w:hAnsi="Google Sans" w:cs="Google Sans"/>
+                <w:b/>
+              </w:rPr>
+            </w:pPr>
+            <w:r>
+              <w:rPr>
+                <w:rFonts w:ascii="Google Sans" w:eastAsia="Google Sans" w:hAnsi="Google Sans" w:cs="Google Sans"/>
+                <w:color w:val="434343"/>
+              </w:rPr>
+              <w:t>1</w:t>
             </w:r>
           </w:p>
         </w:tc>
@@ -540,15 +533,7 @@
                 <w:rFonts w:ascii="Google Sans" w:eastAsia="Google Sans" w:hAnsi="Google Sans" w:cs="Google Sans"/>
                 <w:color w:val="434343"/>
               </w:rPr>
-              <w:t xml:space="preserve">The attackers sent several targeted phishing emails which contained a malicious file attachment that installed malware on the employee’s device when downloaded. This led to employees reporting that they were unable to use their computers to access files like medical records. Business operations were then shut down because employees were not able to access files or software needed to complete their jobs. </w:t>
-            </w:r>
-            <w:r>
-              <w:rPr>
-                <w:rFonts w:ascii="Google Sans" w:eastAsia="Google Sans" w:hAnsi="Google Sans" w:cs="Google Sans"/>
-                <w:color w:val="434343"/>
-              </w:rPr>
-              <w:lastRenderedPageBreak/>
-              <w:t xml:space="preserve">There were reports of ransom notes being displayed on employee’s computers demanding payment in exchange for decryption keys. </w:t>
+              <w:t xml:space="preserve">The attackers sent several targeted phishing emails which contained a malicious file attachment that installed malware on the employee’s device when downloaded. This led to employees reporting that they were unable to use their computers to access files like medical records. Business operations were then shut down because employees were not able to access files or software needed to complete their jobs. There were reports of ransom notes being displayed on employee’s computers demanding payment in exchange for decryption keys. </w:t>
             </w:r>
           </w:p>
           <w:p>
@@ -569,6 +554,7 @@
                 <w:b/>
                 <w:color w:val="434343"/>
               </w:rPr>
+              <w:lastRenderedPageBreak/>
               <w:t>When</w:t>
             </w:r>
             <w:r>
@@ -927,7 +913,7 @@
                 <w:rFonts w:ascii="Google Sans" w:eastAsia="Google Sans" w:hAnsi="Google Sans" w:cs="Google Sans"/>
                 <w:color w:val="434343"/>
               </w:rPr>
-              <w:t>Record the date of the journal entry.</w:t>
+              <w:t>6/28/2023</w:t>
             </w:r>
           </w:p>
         </w:tc>
@@ -973,7 +959,7 @@
                 <w:rFonts w:ascii="Google Sans" w:eastAsia="Google Sans" w:hAnsi="Google Sans" w:cs="Google Sans"/>
                 <w:color w:val="434343"/>
               </w:rPr>
-              <w:t>Record the journal entry number.</w:t>
+              <w:t>2</w:t>
             </w:r>
           </w:p>
         </w:tc>
@@ -1034,7 +1020,7 @@
                 <w:rFonts w:ascii="Google Sans" w:eastAsia="Google Sans" w:hAnsi="Google Sans" w:cs="Google Sans"/>
                 <w:color w:val="434343"/>
               </w:rPr>
-              <w:t>Provide a brief description about the journal entry.</w:t>
+              <w:t>Suspicious file downloaded onto an employee’s computer.</w:t>
             </w:r>
           </w:p>
         </w:tc>
@@ -1083,20 +1069,49 @@
           </w:tcPr>
           <w:p>
             <w:pPr>
-              <w:widowControl w:val="0"/>
-              <w:spacing w:line="360" w:lineRule="auto"/>
-              <w:rPr>
-                <w:rFonts w:ascii="Google Sans" w:eastAsia="Google Sans" w:hAnsi="Google Sans" w:cs="Google Sans"/>
-                <w:b/>
-              </w:rPr>
-            </w:pPr>
-            <w:r>
-              <w:rPr>
-                <w:rFonts w:ascii="Google Sans" w:eastAsia="Google Sans" w:hAnsi="Google Sans" w:cs="Google Sans"/>
-                <w:color w:val="434343"/>
-              </w:rPr>
-              <w:t>List any cybersecurity tools that were used.</w:t>
-            </w:r>
+              <w:pStyle w:val="ListParagraph"/>
+              <w:widowControl w:val="0"/>
+              <w:numPr>
+                <w:ilvl w:val="0"/>
+                <w:numId w:val="5"/>
+              </w:numPr>
+              <w:spacing w:line="360" w:lineRule="auto"/>
+              <w:rPr>
+                <w:rFonts w:ascii="Google Sans" w:eastAsia="Google Sans" w:hAnsi="Google Sans" w:cs="Google Sans"/>
+                <w:b/>
+              </w:rPr>
+            </w:pPr>
+            <w:r>
+              <w:rPr>
+                <w:rFonts w:ascii="Google Sans" w:eastAsia="Google Sans" w:hAnsi="Google Sans" w:cs="Google Sans"/>
+                <w:color w:val="434343"/>
+              </w:rPr>
+              <w:t>SHA256 hash</w:t>
+            </w:r>
+          </w:p>
+          <w:p>
+            <w:pPr>
+              <w:pStyle w:val="ListParagraph"/>
+              <w:widowControl w:val="0"/>
+              <w:numPr>
+                <w:ilvl w:val="0"/>
+                <w:numId w:val="5"/>
+              </w:numPr>
+              <w:spacing w:line="360" w:lineRule="auto"/>
+              <w:rPr>
+                <w:rFonts w:ascii="Google Sans" w:eastAsia="Google Sans" w:hAnsi="Google Sans" w:cs="Google Sans"/>
+                <w:b/>
+              </w:rPr>
+            </w:pPr>
+            <w:proofErr w:type="spellStart"/>
+            <w:r>
+              <w:rPr>
+                <w:rFonts w:ascii="Google Sans" w:eastAsia="Google Sans" w:hAnsi="Google Sans" w:cs="Google Sans"/>
+                <w:color w:val="434343"/>
+              </w:rPr>
+              <w:t>VirusTotal</w:t>
+            </w:r>
+            <w:proofErr w:type="spellEnd"/>
           </w:p>
         </w:tc>
       </w:tr>
@@ -1184,7 +1199,21 @@
                 <w:rFonts w:ascii="Google Sans" w:eastAsia="Google Sans" w:hAnsi="Google Sans" w:cs="Google Sans"/>
                 <w:color w:val="434343"/>
               </w:rPr>
-              <w:t xml:space="preserve"> caused the incident?</w:t>
+              <w:t xml:space="preserve"> </w:t>
+            </w:r>
+            <w:r>
+              <w:rPr>
+                <w:rFonts w:ascii="Google Sans" w:eastAsia="Google Sans" w:hAnsi="Google Sans" w:cs="Google Sans"/>
+                <w:color w:val="434343"/>
+              </w:rPr>
+              <w:t xml:space="preserve">– </w:t>
+            </w:r>
+            <w:r>
+              <w:rPr>
+                <w:rFonts w:ascii="Google Sans" w:eastAsia="Google Sans" w:hAnsi="Google Sans" w:cs="Google Sans"/>
+                <w:color w:val="434343"/>
+              </w:rPr>
+              <w:t>Unknown email sender</w:t>
             </w:r>
           </w:p>
           <w:p>
@@ -1212,7 +1241,14 @@
                 <w:rFonts w:ascii="Google Sans" w:eastAsia="Google Sans" w:hAnsi="Google Sans" w:cs="Google Sans"/>
                 <w:color w:val="434343"/>
               </w:rPr>
-              <w:t xml:space="preserve"> happened?</w:t>
+              <w:t xml:space="preserve"> </w:t>
+            </w:r>
+            <w:r>
+              <w:rPr>
+                <w:rFonts w:ascii="Google Sans" w:eastAsia="Google Sans" w:hAnsi="Google Sans" w:cs="Google Sans"/>
+                <w:color w:val="434343"/>
+              </w:rPr>
+              <w:t xml:space="preserve">– Employee opened email with attached password-protected spreadsheet file. When the employee opened the file, a malicious payload was executed on their device. </w:t>
             </w:r>
           </w:p>
           <w:p>
@@ -1240,7 +1276,14 @@
                 <w:rFonts w:ascii="Google Sans" w:eastAsia="Google Sans" w:hAnsi="Google Sans" w:cs="Google Sans"/>
                 <w:color w:val="434343"/>
               </w:rPr>
-              <w:t xml:space="preserve"> did the incident occur?</w:t>
+              <w:t xml:space="preserve"> </w:t>
+            </w:r>
+            <w:r>
+              <w:rPr>
+                <w:rFonts w:ascii="Google Sans" w:eastAsia="Google Sans" w:hAnsi="Google Sans" w:cs="Google Sans"/>
+                <w:color w:val="434343"/>
+              </w:rPr>
+              <w:t>– 1:11 p.m.</w:t>
             </w:r>
           </w:p>
           <w:p>
@@ -1269,7 +1312,14 @@
                 <w:rFonts w:ascii="Google Sans" w:eastAsia="Google Sans" w:hAnsi="Google Sans" w:cs="Google Sans"/>
                 <w:color w:val="434343"/>
               </w:rPr>
-              <w:t xml:space="preserve"> did the incident happen?</w:t>
+              <w:t xml:space="preserve"> </w:t>
+            </w:r>
+            <w:r>
+              <w:rPr>
+                <w:rFonts w:ascii="Google Sans" w:eastAsia="Google Sans" w:hAnsi="Google Sans" w:cs="Google Sans"/>
+                <w:color w:val="434343"/>
+              </w:rPr>
+              <w:t xml:space="preserve">– On a single employee’s device. </w:t>
             </w:r>
           </w:p>
           <w:p>
@@ -1297,7 +1347,14 @@
                 <w:rFonts w:ascii="Google Sans" w:eastAsia="Google Sans" w:hAnsi="Google Sans" w:cs="Google Sans"/>
                 <w:color w:val="434343"/>
               </w:rPr>
-              <w:t xml:space="preserve"> did the incident happen?</w:t>
+              <w:t xml:space="preserve"> </w:t>
+            </w:r>
+            <w:r>
+              <w:rPr>
+                <w:rFonts w:ascii="Google Sans" w:eastAsia="Google Sans" w:hAnsi="Google Sans" w:cs="Google Sans"/>
+                <w:color w:val="434343"/>
+              </w:rPr>
+              <w:t xml:space="preserve">– The organization’s email filter did not detect/block the malicious file, which could have been done through the file’s SHA256 hash. </w:t>
             </w:r>
           </w:p>
         </w:tc>
@@ -1359,7 +1416,23 @@
                 <w:rFonts w:ascii="Google Sans" w:eastAsia="Google Sans" w:hAnsi="Google Sans" w:cs="Google Sans"/>
                 <w:color w:val="434343"/>
               </w:rPr>
-              <w:t>Include any additional thoughts, questions, or findings.</w:t>
+              <w:t xml:space="preserve">The behavior reported by the employee also aligns with the behavior reported on </w:t>
+            </w:r>
+            <w:proofErr w:type="spellStart"/>
+            <w:r>
+              <w:rPr>
+                <w:rFonts w:ascii="Google Sans" w:eastAsia="Google Sans" w:hAnsi="Google Sans" w:cs="Google Sans"/>
+                <w:color w:val="434343"/>
+              </w:rPr>
+              <w:t>VirusTotal</w:t>
+            </w:r>
+            <w:proofErr w:type="spellEnd"/>
+            <w:r>
+              <w:rPr>
+                <w:rFonts w:ascii="Google Sans" w:eastAsia="Google Sans" w:hAnsi="Google Sans" w:cs="Google Sans"/>
+                <w:color w:val="434343"/>
+              </w:rPr>
+              <w:t xml:space="preserve">. This behavior consists of creating new processes, editing files, setting registry keys, and many other malicious actions.  </w:t>
             </w:r>
           </w:p>
         </w:tc>
@@ -1985,6 +2058,7 @@
                 <w:rFonts w:ascii="Google Sans" w:eastAsia="Google Sans" w:hAnsi="Google Sans" w:cs="Google Sans"/>
                 <w:b/>
               </w:rPr>
+              <w:lastRenderedPageBreak/>
               <w:t>Date:</w:t>
             </w:r>
             <w:r>
@@ -2007,15 +2081,7 @@
                 <w:rFonts w:ascii="Google Sans" w:eastAsia="Google Sans" w:hAnsi="Google Sans" w:cs="Google Sans"/>
                 <w:color w:val="434343"/>
               </w:rPr>
-              <w:t xml:space="preserve">Record the date of </w:t>
-            </w:r>
-            <w:r>
-              <w:rPr>
-                <w:rFonts w:ascii="Google Sans" w:eastAsia="Google Sans" w:hAnsi="Google Sans" w:cs="Google Sans"/>
-                <w:color w:val="434343"/>
-              </w:rPr>
-              <w:lastRenderedPageBreak/>
-              <w:t>the journal entry.</w:t>
+              <w:t>Record the date of the journal entry.</w:t>
             </w:r>
           </w:p>
         </w:tc>
@@ -2044,7 +2110,6 @@
                 <w:rFonts w:ascii="Google Sans" w:eastAsia="Google Sans" w:hAnsi="Google Sans" w:cs="Google Sans"/>
                 <w:b/>
               </w:rPr>
-              <w:lastRenderedPageBreak/>
               <w:t>Entry:</w:t>
             </w:r>
           </w:p>
@@ -2871,6 +2936,7 @@
                 <w:b/>
                 <w:color w:val="434343"/>
               </w:rPr>
+              <w:lastRenderedPageBreak/>
               <w:t>When</w:t>
             </w:r>
             <w:r>
@@ -2927,7 +2993,6 @@
                 <w:b/>
                 <w:color w:val="434343"/>
               </w:rPr>
-              <w:lastRenderedPageBreak/>
               <w:t>Why</w:t>
             </w:r>
             <w:r>
@@ -4142,6 +4207,119 @@
     </w:lvl>
   </w:abstractNum>
   <w:abstractNum w:abstractNumId="3" w15:restartNumberingAfterBreak="0">
+    <w:nsid w:val="72155264"/>
+    <w:multiLevelType w:val="hybridMultilevel"/>
+    <w:tmpl w:val="2ACEA7CE"/>
+    <w:lvl w:ilvl="0" w:tplc="04090001">
+      <w:start w:val="1"/>
+      <w:numFmt w:val="bullet"/>
+      <w:lvlText w:val=""/>
+      <w:lvlJc w:val="left"/>
+      <w:pPr>
+        <w:ind w:left="720" w:hanging="360"/>
+      </w:pPr>
+      <w:rPr>
+        <w:rFonts w:ascii="Symbol" w:hAnsi="Symbol" w:hint="default"/>
+      </w:rPr>
+    </w:lvl>
+    <w:lvl w:ilvl="1" w:tplc="04090003" w:tentative="1">
+      <w:start w:val="1"/>
+      <w:numFmt w:val="bullet"/>
+      <w:lvlText w:val="o"/>
+      <w:lvlJc w:val="left"/>
+      <w:pPr>
+        <w:ind w:left="1440" w:hanging="360"/>
+      </w:pPr>
+      <w:rPr>
+        <w:rFonts w:ascii="Courier New" w:hAnsi="Courier New" w:cs="Courier New" w:hint="default"/>
+      </w:rPr>
+    </w:lvl>
+    <w:lvl w:ilvl="2" w:tplc="04090005" w:tentative="1">
+      <w:start w:val="1"/>
+      <w:numFmt w:val="bullet"/>
+      <w:lvlText w:val=""/>
+      <w:lvlJc w:val="left"/>
+      <w:pPr>
+        <w:ind w:left="2160" w:hanging="360"/>
+      </w:pPr>
+      <w:rPr>
+        <w:rFonts w:ascii="Wingdings" w:hAnsi="Wingdings" w:hint="default"/>
+      </w:rPr>
+    </w:lvl>
+    <w:lvl w:ilvl="3" w:tplc="04090001" w:tentative="1">
+      <w:start w:val="1"/>
+      <w:numFmt w:val="bullet"/>
+      <w:lvlText w:val=""/>
+      <w:lvlJc w:val="left"/>
+      <w:pPr>
+        <w:ind w:left="2880" w:hanging="360"/>
+      </w:pPr>
+      <w:rPr>
+        <w:rFonts w:ascii="Symbol" w:hAnsi="Symbol" w:hint="default"/>
+      </w:rPr>
+    </w:lvl>
+    <w:lvl w:ilvl="4" w:tplc="04090003" w:tentative="1">
+      <w:start w:val="1"/>
+      <w:numFmt w:val="bullet"/>
+      <w:lvlText w:val="o"/>
+      <w:lvlJc w:val="left"/>
+      <w:pPr>
+        <w:ind w:left="3600" w:hanging="360"/>
+      </w:pPr>
+      <w:rPr>
+        <w:rFonts w:ascii="Courier New" w:hAnsi="Courier New" w:cs="Courier New" w:hint="default"/>
+      </w:rPr>
+    </w:lvl>
+    <w:lvl w:ilvl="5" w:tplc="04090005" w:tentative="1">
+      <w:start w:val="1"/>
+      <w:numFmt w:val="bullet"/>
+      <w:lvlText w:val=""/>
+      <w:lvlJc w:val="left"/>
+      <w:pPr>
+        <w:ind w:left="4320" w:hanging="360"/>
+      </w:pPr>
+      <w:rPr>
+        <w:rFonts w:ascii="Wingdings" w:hAnsi="Wingdings" w:hint="default"/>
+      </w:rPr>
+    </w:lvl>
+    <w:lvl w:ilvl="6" w:tplc="04090001" w:tentative="1">
+      <w:start w:val="1"/>
+      <w:numFmt w:val="bullet"/>
+      <w:lvlText w:val=""/>
+      <w:lvlJc w:val="left"/>
+      <w:pPr>
+        <w:ind w:left="5040" w:hanging="360"/>
+      </w:pPr>
+      <w:rPr>
+        <w:rFonts w:ascii="Symbol" w:hAnsi="Symbol" w:hint="default"/>
+      </w:rPr>
+    </w:lvl>
+    <w:lvl w:ilvl="7" w:tplc="04090003" w:tentative="1">
+      <w:start w:val="1"/>
+      <w:numFmt w:val="bullet"/>
+      <w:lvlText w:val="o"/>
+      <w:lvlJc w:val="left"/>
+      <w:pPr>
+        <w:ind w:left="5760" w:hanging="360"/>
+      </w:pPr>
+      <w:rPr>
+        <w:rFonts w:ascii="Courier New" w:hAnsi="Courier New" w:cs="Courier New" w:hint="default"/>
+      </w:rPr>
+    </w:lvl>
+    <w:lvl w:ilvl="8" w:tplc="04090005" w:tentative="1">
+      <w:start w:val="1"/>
+      <w:numFmt w:val="bullet"/>
+      <w:lvlText w:val=""/>
+      <w:lvlJc w:val="left"/>
+      <w:pPr>
+        <w:ind w:left="6480" w:hanging="360"/>
+      </w:pPr>
+      <w:rPr>
+        <w:rFonts w:ascii="Wingdings" w:hAnsi="Wingdings" w:hint="default"/>
+      </w:rPr>
+    </w:lvl>
+  </w:abstractNum>
+  <w:abstractNum w:abstractNumId="4" w15:restartNumberingAfterBreak="0">
     <w:nsid w:val="762F3D8F"/>
     <w:multiLevelType w:val="multilevel"/>
     <w:tmpl w:val="D862AA24"/>
@@ -4257,7 +4435,7 @@
     </w:lvl>
   </w:abstractNum>
   <w:num w:numId="1" w16cid:durableId="543712928">
-    <w:abstractNumId w:val="3"/>
+    <w:abstractNumId w:val="4"/>
   </w:num>
   <w:num w:numId="2" w16cid:durableId="892231810">
     <w:abstractNumId w:val="1"/>
@@ -4267,6 +4445,9 @@
   </w:num>
   <w:num w:numId="4" w16cid:durableId="566918810">
     <w:abstractNumId w:val="0"/>
+  </w:num>
+  <w:num w:numId="5" w16cid:durableId="851336727">
+    <w:abstractNumId w:val="3"/>
   </w:num>
 </w:numbering>
 </file>
@@ -4784,7 +4965,6 @@
   <w:style w:type="character" w:default="1" w:styleId="DefaultParagraphFont">
     <w:name w:val="Default Paragraph Font"/>
     <w:uiPriority w:val="1"/>
-    <w:semiHidden/>
     <w:unhideWhenUsed/>
   </w:style>
   <w:style w:type="table" w:default="1" w:styleId="TableNormal">

</xml_diff>

<commit_message>
phishing attack playbook notes
</commit_message>
<xml_diff>
--- a/SoundTheAlarmDetectionAndResponse/Incident_Handler_Journal.docx
+++ b/SoundTheAlarmDetectionAndResponse/Incident_Handler_Journal.docx
@@ -1540,7 +1540,7 @@
                 <w:rFonts w:ascii="Google Sans" w:eastAsia="Google Sans" w:hAnsi="Google Sans" w:cs="Google Sans"/>
                 <w:color w:val="434343"/>
               </w:rPr>
-              <w:t>Record the date of the journal entry.</w:t>
+              <w:t>06/29/2023</w:t>
             </w:r>
           </w:p>
         </w:tc>
@@ -1586,7 +1586,7 @@
                 <w:rFonts w:ascii="Google Sans" w:eastAsia="Google Sans" w:hAnsi="Google Sans" w:cs="Google Sans"/>
                 <w:color w:val="434343"/>
               </w:rPr>
-              <w:t>Record the journal entry number.</w:t>
+              <w:t>3</w:t>
             </w:r>
           </w:p>
         </w:tc>
@@ -1647,7 +1647,7 @@
                 <w:rFonts w:ascii="Google Sans" w:eastAsia="Google Sans" w:hAnsi="Google Sans" w:cs="Google Sans"/>
                 <w:color w:val="434343"/>
               </w:rPr>
-              <w:t>Provide a brief description about the journal entry.</w:t>
+              <w:t xml:space="preserve">Incident response playbook for email phishing and malware attack. </w:t>
             </w:r>
           </w:p>
         </w:tc>
@@ -1696,19 +1696,24 @@
           </w:tcPr>
           <w:p>
             <w:pPr>
-              <w:widowControl w:val="0"/>
-              <w:spacing w:line="360" w:lineRule="auto"/>
-              <w:rPr>
-                <w:rFonts w:ascii="Google Sans" w:eastAsia="Google Sans" w:hAnsi="Google Sans" w:cs="Google Sans"/>
-                <w:b/>
-              </w:rPr>
-            </w:pPr>
-            <w:r>
-              <w:rPr>
-                <w:rFonts w:ascii="Google Sans" w:eastAsia="Google Sans" w:hAnsi="Google Sans" w:cs="Google Sans"/>
-                <w:color w:val="434343"/>
-              </w:rPr>
-              <w:t>List any cybersecurity tools that were used.</w:t>
+              <w:pStyle w:val="ListParagraph"/>
+              <w:widowControl w:val="0"/>
+              <w:numPr>
+                <w:ilvl w:val="0"/>
+                <w:numId w:val="6"/>
+              </w:numPr>
+              <w:spacing w:line="360" w:lineRule="auto"/>
+              <w:rPr>
+                <w:rFonts w:ascii="Google Sans" w:eastAsia="Google Sans" w:hAnsi="Google Sans" w:cs="Google Sans"/>
+                <w:b/>
+              </w:rPr>
+            </w:pPr>
+            <w:r>
+              <w:rPr>
+                <w:rFonts w:ascii="Google Sans" w:eastAsia="Google Sans" w:hAnsi="Google Sans" w:cs="Google Sans"/>
+                <w:color w:val="434343"/>
+              </w:rPr>
+              <w:t>Phishing playbook</w:t>
             </w:r>
           </w:p>
         </w:tc>
@@ -1797,7 +1802,21 @@
                 <w:rFonts w:ascii="Google Sans" w:eastAsia="Google Sans" w:hAnsi="Google Sans" w:cs="Google Sans"/>
                 <w:color w:val="434343"/>
               </w:rPr>
-              <w:t xml:space="preserve"> caused the incident?</w:t>
+              <w:t xml:space="preserve"> </w:t>
+            </w:r>
+            <w:r>
+              <w:rPr>
+                <w:rFonts w:ascii="Google Sans" w:eastAsia="Google Sans" w:hAnsi="Google Sans" w:cs="Google Sans"/>
+                <w:color w:val="434343"/>
+              </w:rPr>
+              <w:t xml:space="preserve">– Def Communications </w:t>
+            </w:r>
+            <w:r>
+              <w:rPr>
+                <w:rFonts w:ascii="Google Sans" w:eastAsia="Google Sans" w:hAnsi="Google Sans" w:cs="Google Sans"/>
+                <w:color w:val="434343"/>
+              </w:rPr>
+              <w:t>&lt;76tguyhh6tgftrt7tg.su&gt;  &lt;114.114.114.114&gt;</w:t>
             </w:r>
           </w:p>
           <w:p>
@@ -1825,7 +1844,14 @@
                 <w:rFonts w:ascii="Google Sans" w:eastAsia="Google Sans" w:hAnsi="Google Sans" w:cs="Google Sans"/>
                 <w:color w:val="434343"/>
               </w:rPr>
-              <w:t xml:space="preserve"> happened?</w:t>
+              <w:t xml:space="preserve"> </w:t>
+            </w:r>
+            <w:r>
+              <w:rPr>
+                <w:rFonts w:ascii="Google Sans" w:eastAsia="Google Sans" w:hAnsi="Google Sans" w:cs="Google Sans"/>
+                <w:color w:val="434343"/>
+              </w:rPr>
+              <w:t xml:space="preserve">– An employee was sent a phishing email that held a password-protected malicious file. </w:t>
             </w:r>
           </w:p>
           <w:p>
@@ -1853,7 +1879,14 @@
                 <w:rFonts w:ascii="Google Sans" w:eastAsia="Google Sans" w:hAnsi="Google Sans" w:cs="Google Sans"/>
                 <w:color w:val="434343"/>
               </w:rPr>
-              <w:t xml:space="preserve"> did the incident occur?</w:t>
+              <w:t xml:space="preserve"> </w:t>
+            </w:r>
+            <w:r>
+              <w:rPr>
+                <w:rFonts w:ascii="Google Sans" w:eastAsia="Google Sans" w:hAnsi="Google Sans" w:cs="Google Sans"/>
+                <w:color w:val="434343"/>
+              </w:rPr>
+              <w:t>– July 20, 2022 09:20:14 AM</w:t>
             </w:r>
           </w:p>
           <w:p>
@@ -1881,8 +1914,24 @@
                 <w:rFonts w:ascii="Google Sans" w:eastAsia="Google Sans" w:hAnsi="Google Sans" w:cs="Google Sans"/>
                 <w:color w:val="434343"/>
               </w:rPr>
-              <w:t xml:space="preserve"> did the incident happen?</w:t>
-            </w:r>
+              <w:t xml:space="preserve"> </w:t>
+            </w:r>
+            <w:r>
+              <w:rPr>
+                <w:rFonts w:ascii="Google Sans" w:eastAsia="Google Sans" w:hAnsi="Google Sans" w:cs="Google Sans"/>
+                <w:color w:val="434343"/>
+              </w:rPr>
+              <w:t xml:space="preserve">- </w:t>
+            </w:r>
+            <w:proofErr w:type="spellStart"/>
+            <w:r>
+              <w:rPr>
+                <w:rFonts w:ascii="Google Sans" w:eastAsia="Google Sans" w:hAnsi="Google Sans" w:cs="Google Sans"/>
+                <w:color w:val="434343"/>
+              </w:rPr>
+              <w:t>Inergy</w:t>
+            </w:r>
+            <w:proofErr w:type="spellEnd"/>
           </w:p>
           <w:p>
             <w:pPr>
@@ -1909,7 +1958,21 @@
                 <w:rFonts w:ascii="Google Sans" w:eastAsia="Google Sans" w:hAnsi="Google Sans" w:cs="Google Sans"/>
                 <w:color w:val="434343"/>
               </w:rPr>
-              <w:t xml:space="preserve"> did the incident happen?</w:t>
+              <w:t xml:space="preserve"> </w:t>
+            </w:r>
+            <w:r>
+              <w:rPr>
+                <w:rFonts w:ascii="Google Sans" w:eastAsia="Google Sans" w:hAnsi="Google Sans" w:cs="Google Sans"/>
+                <w:color w:val="434343"/>
+              </w:rPr>
+              <w:t xml:space="preserve">- </w:t>
+            </w:r>
+            <w:r>
+              <w:rPr>
+                <w:rFonts w:ascii="Google Sans" w:eastAsia="Google Sans" w:hAnsi="Google Sans" w:cs="Google Sans"/>
+                <w:color w:val="434343"/>
+              </w:rPr>
+              <w:t>The organization’s email filter did not detect/block the malicious file, which could have been done through the file’s SHA256 hash.</w:t>
             </w:r>
           </w:p>
         </w:tc>
@@ -3868,6 +3931,119 @@
 <file path=word/numbering.xml><?xml version="1.0" encoding="utf-8"?>
 <w:numbering xmlns:wpc="http://schemas.microsoft.com/office/word/2010/wordprocessingCanvas" xmlns:cx="http://schemas.microsoft.com/office/drawing/2014/chartex" xmlns:cx1="http://schemas.microsoft.com/office/drawing/2015/9/8/chartex" xmlns:cx2="http://schemas.microsoft.com/office/drawing/2015/10/21/chartex" xmlns:cx3="http://schemas.microsoft.com/office/drawing/2016/5/9/chartex" xmlns:cx4="http://schemas.microsoft.com/office/drawing/2016/5/10/chartex" xmlns:cx5="http://schemas.microsoft.com/office/drawing/2016/5/11/chartex" xmlns:cx6="http://schemas.microsoft.com/office/drawing/2016/5/12/chartex" xmlns:cx7="http://schemas.microsoft.com/office/drawing/2016/5/13/chartex" xmlns:cx8="http://schemas.microsoft.com/office/drawing/2016/5/14/chartex" xmlns:mc="http://schemas.openxmlformats.org/markup-compatibility/2006" xmlns:aink="http://schemas.microsoft.com/office/drawing/2016/ink" xmlns:am3d="http://schemas.microsoft.com/office/drawing/2017/model3d" xmlns:o="urn:schemas-microsoft-com:office:office" xmlns:oel="http://schemas.microsoft.com/office/2019/extlst" xmlns:r="http://schemas.openxmlformats.org/officeDocument/2006/relationships" xmlns:m="http://schemas.openxmlformats.org/officeDocument/2006/math" xmlns:v="urn:schemas-microsoft-com:vml" xmlns:wp14="http://schemas.microsoft.com/office/word/2010/wordprocessingDrawing" xmlns:wp="http://schemas.openxmlformats.org/drawingml/2006/wordprocessingDrawing" xmlns:w10="urn:schemas-microsoft-com:office:word" xmlns:w="http://schemas.openxmlformats.org/wordprocessingml/2006/main" xmlns:w14="http://schemas.microsoft.com/office/word/2010/wordml" xmlns:w15="http://schemas.microsoft.com/office/word/2012/wordml" xmlns:w16cex="http://schemas.microsoft.com/office/word/2018/wordml/cex" xmlns:w16cid="http://schemas.microsoft.com/office/word/2016/wordml/cid" xmlns:w16="http://schemas.microsoft.com/office/word/2018/wordml" xmlns:w16sdtdh="http://schemas.microsoft.com/office/word/2020/wordml/sdtdatahash" xmlns:w16se="http://schemas.microsoft.com/office/word/2015/wordml/symex" xmlns:wpg="http://schemas.microsoft.com/office/word/2010/wordprocessingGroup" xmlns:wpi="http://schemas.microsoft.com/office/word/2010/wordprocessingInk" xmlns:wne="http://schemas.microsoft.com/office/word/2006/wordml" xmlns:wps="http://schemas.microsoft.com/office/word/2010/wordprocessingShape" mc:Ignorable="w14 w15 w16se w16cid w16 w16cex w16sdtdh wp14">
   <w:abstractNum w:abstractNumId="0" w15:restartNumberingAfterBreak="0">
+    <w:nsid w:val="098E3D3A"/>
+    <w:multiLevelType w:val="hybridMultilevel"/>
+    <w:tmpl w:val="0EFE6C7C"/>
+    <w:lvl w:ilvl="0" w:tplc="04090001">
+      <w:start w:val="1"/>
+      <w:numFmt w:val="bullet"/>
+      <w:lvlText w:val=""/>
+      <w:lvlJc w:val="left"/>
+      <w:pPr>
+        <w:ind w:left="720" w:hanging="360"/>
+      </w:pPr>
+      <w:rPr>
+        <w:rFonts w:ascii="Symbol" w:hAnsi="Symbol" w:hint="default"/>
+      </w:rPr>
+    </w:lvl>
+    <w:lvl w:ilvl="1" w:tplc="04090003" w:tentative="1">
+      <w:start w:val="1"/>
+      <w:numFmt w:val="bullet"/>
+      <w:lvlText w:val="o"/>
+      <w:lvlJc w:val="left"/>
+      <w:pPr>
+        <w:ind w:left="1440" w:hanging="360"/>
+      </w:pPr>
+      <w:rPr>
+        <w:rFonts w:ascii="Courier New" w:hAnsi="Courier New" w:cs="Courier New" w:hint="default"/>
+      </w:rPr>
+    </w:lvl>
+    <w:lvl w:ilvl="2" w:tplc="04090005" w:tentative="1">
+      <w:start w:val="1"/>
+      <w:numFmt w:val="bullet"/>
+      <w:lvlText w:val=""/>
+      <w:lvlJc w:val="left"/>
+      <w:pPr>
+        <w:ind w:left="2160" w:hanging="360"/>
+      </w:pPr>
+      <w:rPr>
+        <w:rFonts w:ascii="Wingdings" w:hAnsi="Wingdings" w:hint="default"/>
+      </w:rPr>
+    </w:lvl>
+    <w:lvl w:ilvl="3" w:tplc="04090001" w:tentative="1">
+      <w:start w:val="1"/>
+      <w:numFmt w:val="bullet"/>
+      <w:lvlText w:val=""/>
+      <w:lvlJc w:val="left"/>
+      <w:pPr>
+        <w:ind w:left="2880" w:hanging="360"/>
+      </w:pPr>
+      <w:rPr>
+        <w:rFonts w:ascii="Symbol" w:hAnsi="Symbol" w:hint="default"/>
+      </w:rPr>
+    </w:lvl>
+    <w:lvl w:ilvl="4" w:tplc="04090003" w:tentative="1">
+      <w:start w:val="1"/>
+      <w:numFmt w:val="bullet"/>
+      <w:lvlText w:val="o"/>
+      <w:lvlJc w:val="left"/>
+      <w:pPr>
+        <w:ind w:left="3600" w:hanging="360"/>
+      </w:pPr>
+      <w:rPr>
+        <w:rFonts w:ascii="Courier New" w:hAnsi="Courier New" w:cs="Courier New" w:hint="default"/>
+      </w:rPr>
+    </w:lvl>
+    <w:lvl w:ilvl="5" w:tplc="04090005" w:tentative="1">
+      <w:start w:val="1"/>
+      <w:numFmt w:val="bullet"/>
+      <w:lvlText w:val=""/>
+      <w:lvlJc w:val="left"/>
+      <w:pPr>
+        <w:ind w:left="4320" w:hanging="360"/>
+      </w:pPr>
+      <w:rPr>
+        <w:rFonts w:ascii="Wingdings" w:hAnsi="Wingdings" w:hint="default"/>
+      </w:rPr>
+    </w:lvl>
+    <w:lvl w:ilvl="6" w:tplc="04090001" w:tentative="1">
+      <w:start w:val="1"/>
+      <w:numFmt w:val="bullet"/>
+      <w:lvlText w:val=""/>
+      <w:lvlJc w:val="left"/>
+      <w:pPr>
+        <w:ind w:left="5040" w:hanging="360"/>
+      </w:pPr>
+      <w:rPr>
+        <w:rFonts w:ascii="Symbol" w:hAnsi="Symbol" w:hint="default"/>
+      </w:rPr>
+    </w:lvl>
+    <w:lvl w:ilvl="7" w:tplc="04090003" w:tentative="1">
+      <w:start w:val="1"/>
+      <w:numFmt w:val="bullet"/>
+      <w:lvlText w:val="o"/>
+      <w:lvlJc w:val="left"/>
+      <w:pPr>
+        <w:ind w:left="5760" w:hanging="360"/>
+      </w:pPr>
+      <w:rPr>
+        <w:rFonts w:ascii="Courier New" w:hAnsi="Courier New" w:cs="Courier New" w:hint="default"/>
+      </w:rPr>
+    </w:lvl>
+    <w:lvl w:ilvl="8" w:tplc="04090005" w:tentative="1">
+      <w:start w:val="1"/>
+      <w:numFmt w:val="bullet"/>
+      <w:lvlText w:val=""/>
+      <w:lvlJc w:val="left"/>
+      <w:pPr>
+        <w:ind w:left="6480" w:hanging="360"/>
+      </w:pPr>
+      <w:rPr>
+        <w:rFonts w:ascii="Wingdings" w:hAnsi="Wingdings" w:hint="default"/>
+      </w:rPr>
+    </w:lvl>
+  </w:abstractNum>
+  <w:abstractNum w:abstractNumId="1" w15:restartNumberingAfterBreak="0">
     <w:nsid w:val="22537E07"/>
     <w:multiLevelType w:val="hybridMultilevel"/>
     <w:tmpl w:val="35160764"/>
@@ -3980,7 +4156,7 @@
       </w:rPr>
     </w:lvl>
   </w:abstractNum>
-  <w:abstractNum w:abstractNumId="1" w15:restartNumberingAfterBreak="0">
+  <w:abstractNum w:abstractNumId="2" w15:restartNumberingAfterBreak="0">
     <w:nsid w:val="2EAF1A65"/>
     <w:multiLevelType w:val="hybridMultilevel"/>
     <w:tmpl w:val="91CE060A"/>
@@ -4093,7 +4269,7 @@
       </w:rPr>
     </w:lvl>
   </w:abstractNum>
-  <w:abstractNum w:abstractNumId="2" w15:restartNumberingAfterBreak="0">
+  <w:abstractNum w:abstractNumId="3" w15:restartNumberingAfterBreak="0">
     <w:nsid w:val="63A80077"/>
     <w:multiLevelType w:val="hybridMultilevel"/>
     <w:tmpl w:val="F4D42AEA"/>
@@ -4206,7 +4382,7 @@
       </w:rPr>
     </w:lvl>
   </w:abstractNum>
-  <w:abstractNum w:abstractNumId="3" w15:restartNumberingAfterBreak="0">
+  <w:abstractNum w:abstractNumId="4" w15:restartNumberingAfterBreak="0">
     <w:nsid w:val="72155264"/>
     <w:multiLevelType w:val="hybridMultilevel"/>
     <w:tmpl w:val="2ACEA7CE"/>
@@ -4319,7 +4495,7 @@
       </w:rPr>
     </w:lvl>
   </w:abstractNum>
-  <w:abstractNum w:abstractNumId="4" w15:restartNumberingAfterBreak="0">
+  <w:abstractNum w:abstractNumId="5" w15:restartNumberingAfterBreak="0">
     <w:nsid w:val="762F3D8F"/>
     <w:multiLevelType w:val="multilevel"/>
     <w:tmpl w:val="D862AA24"/>
@@ -4435,19 +4611,22 @@
     </w:lvl>
   </w:abstractNum>
   <w:num w:numId="1" w16cid:durableId="543712928">
+    <w:abstractNumId w:val="5"/>
+  </w:num>
+  <w:num w:numId="2" w16cid:durableId="892231810">
+    <w:abstractNumId w:val="2"/>
+  </w:num>
+  <w:num w:numId="3" w16cid:durableId="88158486">
+    <w:abstractNumId w:val="3"/>
+  </w:num>
+  <w:num w:numId="4" w16cid:durableId="566918810">
+    <w:abstractNumId w:val="1"/>
+  </w:num>
+  <w:num w:numId="5" w16cid:durableId="851336727">
     <w:abstractNumId w:val="4"/>
   </w:num>
-  <w:num w:numId="2" w16cid:durableId="892231810">
-    <w:abstractNumId w:val="1"/>
-  </w:num>
-  <w:num w:numId="3" w16cid:durableId="88158486">
-    <w:abstractNumId w:val="2"/>
-  </w:num>
-  <w:num w:numId="4" w16cid:durableId="566918810">
+  <w:num w:numId="6" w16cid:durableId="411507246">
     <w:abstractNumId w:val="0"/>
-  </w:num>
-  <w:num w:numId="5" w16cid:durableId="851336727">
-    <w:abstractNumId w:val="3"/>
   </w:num>
 </w:numbering>
 </file>
@@ -4965,6 +5144,7 @@
   <w:style w:type="character" w:default="1" w:styleId="DefaultParagraphFont">
     <w:name w:val="Default Paragraph Font"/>
     <w:uiPriority w:val="1"/>
+    <w:semiHidden/>
     <w:unhideWhenUsed/>
   </w:style>
   <w:style w:type="table" w:default="1" w:styleId="TableNormal">

</xml_diff>

<commit_message>
data breach journal logs
</commit_message>
<xml_diff>
--- a/SoundTheAlarmDetectionAndResponse/Incident_Handler_Journal.docx
+++ b/SoundTheAlarmDetectionAndResponse/Incident_Handler_Journal.docx
@@ -1103,7 +1103,6 @@
                 <w:b/>
               </w:rPr>
             </w:pPr>
-            <w:proofErr w:type="spellStart"/>
             <w:r>
               <w:rPr>
                 <w:rFonts w:ascii="Google Sans" w:eastAsia="Google Sans" w:hAnsi="Google Sans" w:cs="Google Sans"/>
@@ -1111,7 +1110,6 @@
               </w:rPr>
               <w:t>VirusTotal</w:t>
             </w:r>
-            <w:proofErr w:type="spellEnd"/>
           </w:p>
         </w:tc>
       </w:tr>
@@ -1416,23 +1414,7 @@
                 <w:rFonts w:ascii="Google Sans" w:eastAsia="Google Sans" w:hAnsi="Google Sans" w:cs="Google Sans"/>
                 <w:color w:val="434343"/>
               </w:rPr>
-              <w:t xml:space="preserve">The behavior reported by the employee also aligns with the behavior reported on </w:t>
-            </w:r>
-            <w:proofErr w:type="spellStart"/>
-            <w:r>
-              <w:rPr>
-                <w:rFonts w:ascii="Google Sans" w:eastAsia="Google Sans" w:hAnsi="Google Sans" w:cs="Google Sans"/>
-                <w:color w:val="434343"/>
-              </w:rPr>
-              <w:t>VirusTotal</w:t>
-            </w:r>
-            <w:proofErr w:type="spellEnd"/>
-            <w:r>
-              <w:rPr>
-                <w:rFonts w:ascii="Google Sans" w:eastAsia="Google Sans" w:hAnsi="Google Sans" w:cs="Google Sans"/>
-                <w:color w:val="434343"/>
-              </w:rPr>
-              <w:t xml:space="preserve">. This behavior consists of creating new processes, editing files, setting registry keys, and many other malicious actions.  </w:t>
+              <w:t xml:space="preserve">The behavior reported by the employee also aligns with the behavior reported on VirusTotal. This behavior consists of creating new processes, editing files, setting registry keys, and many other malicious actions.  </w:t>
             </w:r>
           </w:p>
         </w:tc>
@@ -1921,17 +1903,8 @@
                 <w:rFonts w:ascii="Google Sans" w:eastAsia="Google Sans" w:hAnsi="Google Sans" w:cs="Google Sans"/>
                 <w:color w:val="434343"/>
               </w:rPr>
-              <w:t xml:space="preserve">- </w:t>
-            </w:r>
-            <w:proofErr w:type="spellStart"/>
-            <w:r>
-              <w:rPr>
-                <w:rFonts w:ascii="Google Sans" w:eastAsia="Google Sans" w:hAnsi="Google Sans" w:cs="Google Sans"/>
-                <w:color w:val="434343"/>
-              </w:rPr>
-              <w:t>Inergy</w:t>
-            </w:r>
-            <w:proofErr w:type="spellEnd"/>
+              <w:t>- Inergy</w:t>
+            </w:r>
           </w:p>
           <w:p>
             <w:pPr>
@@ -1965,14 +1938,7 @@
                 <w:rFonts w:ascii="Google Sans" w:eastAsia="Google Sans" w:hAnsi="Google Sans" w:cs="Google Sans"/>
                 <w:color w:val="434343"/>
               </w:rPr>
-              <w:t xml:space="preserve">- </w:t>
-            </w:r>
-            <w:r>
-              <w:rPr>
-                <w:rFonts w:ascii="Google Sans" w:eastAsia="Google Sans" w:hAnsi="Google Sans" w:cs="Google Sans"/>
-                <w:color w:val="434343"/>
-              </w:rPr>
-              <w:t>The organization’s email filter did not detect/block the malicious file, which could have been done through the file’s SHA256 hash.</w:t>
+              <w:t>- The organization’s email filter did not detect/block the malicious file, which could have been done through the file’s SHA256 hash.</w:t>
             </w:r>
           </w:p>
         </w:tc>
@@ -2028,13 +1994,6 @@
                 <w:color w:val="434343"/>
               </w:rPr>
             </w:pPr>
-            <w:r>
-              <w:rPr>
-                <w:rFonts w:ascii="Google Sans" w:eastAsia="Google Sans" w:hAnsi="Google Sans" w:cs="Google Sans"/>
-                <w:color w:val="434343"/>
-              </w:rPr>
-              <w:t>Include any additional thoughts, questions, or findings.</w:t>
-            </w:r>
           </w:p>
         </w:tc>
       </w:tr>
@@ -2144,7 +2103,7 @@
                 <w:rFonts w:ascii="Google Sans" w:eastAsia="Google Sans" w:hAnsi="Google Sans" w:cs="Google Sans"/>
                 <w:color w:val="434343"/>
               </w:rPr>
-              <w:t>Record the date of the journal entry.</w:t>
+              <w:t>06/29/2023</w:t>
             </w:r>
           </w:p>
         </w:tc>
@@ -2190,7 +2149,7 @@
                 <w:rFonts w:ascii="Google Sans" w:eastAsia="Google Sans" w:hAnsi="Google Sans" w:cs="Google Sans"/>
                 <w:color w:val="434343"/>
               </w:rPr>
-              <w:t>Record the journal entry number.</w:t>
+              <w:t>4</w:t>
             </w:r>
           </w:p>
         </w:tc>
@@ -2251,7 +2210,7 @@
                 <w:rFonts w:ascii="Google Sans" w:eastAsia="Google Sans" w:hAnsi="Google Sans" w:cs="Google Sans"/>
                 <w:color w:val="434343"/>
               </w:rPr>
-              <w:t>Provide a brief description about the journal entry.</w:t>
+              <w:t>Final report review for data breach</w:t>
             </w:r>
           </w:p>
         </w:tc>
@@ -2307,13 +2266,6 @@
                 <w:b/>
               </w:rPr>
             </w:pPr>
-            <w:r>
-              <w:rPr>
-                <w:rFonts w:ascii="Google Sans" w:eastAsia="Google Sans" w:hAnsi="Google Sans" w:cs="Google Sans"/>
-                <w:color w:val="434343"/>
-              </w:rPr>
-              <w:t>List any cybersecurity tools that were used.</w:t>
-            </w:r>
           </w:p>
         </w:tc>
       </w:tr>
@@ -2401,7 +2353,14 @@
                 <w:rFonts w:ascii="Google Sans" w:eastAsia="Google Sans" w:hAnsi="Google Sans" w:cs="Google Sans"/>
                 <w:color w:val="434343"/>
               </w:rPr>
-              <w:t xml:space="preserve"> caused the incident?</w:t>
+              <w:t xml:space="preserve"> </w:t>
+            </w:r>
+            <w:r>
+              <w:rPr>
+                <w:rFonts w:ascii="Google Sans" w:eastAsia="Google Sans" w:hAnsi="Google Sans" w:cs="Google Sans"/>
+                <w:color w:val="434343"/>
+              </w:rPr>
+              <w:t>- Unknown</w:t>
             </w:r>
           </w:p>
           <w:p>
@@ -2429,7 +2388,21 @@
                 <w:rFonts w:ascii="Google Sans" w:eastAsia="Google Sans" w:hAnsi="Google Sans" w:cs="Google Sans"/>
                 <w:color w:val="434343"/>
               </w:rPr>
-              <w:t xml:space="preserve"> happened?</w:t>
+              <w:t xml:space="preserve"> </w:t>
+            </w:r>
+            <w:r>
+              <w:rPr>
+                <w:rFonts w:ascii="Google Sans" w:eastAsia="Google Sans" w:hAnsi="Google Sans" w:cs="Google Sans"/>
+                <w:color w:val="434343"/>
+              </w:rPr>
+              <w:t xml:space="preserve">– An employee received a ransom email stating the attacker had stolen consumer data and was requesting $25,000 in cryptocurrency payment. The employee was then sent another email sending proof of stolen information and with an increased payment request of $50,000. </w:t>
+            </w:r>
+            <w:r>
+              <w:rPr>
+                <w:rFonts w:ascii="Google Sans" w:eastAsia="Google Sans" w:hAnsi="Google Sans" w:cs="Google Sans"/>
+                <w:color w:val="434343"/>
+              </w:rPr>
+              <w:t xml:space="preserve"> </w:t>
             </w:r>
           </w:p>
           <w:p>
@@ -2457,7 +2430,14 @@
                 <w:rFonts w:ascii="Google Sans" w:eastAsia="Google Sans" w:hAnsi="Google Sans" w:cs="Google Sans"/>
                 <w:color w:val="434343"/>
               </w:rPr>
-              <w:t xml:space="preserve"> did the incident occur?</w:t>
+              <w:t xml:space="preserve"> </w:t>
+            </w:r>
+            <w:r>
+              <w:rPr>
+                <w:rFonts w:ascii="Google Sans" w:eastAsia="Google Sans" w:hAnsi="Google Sans" w:cs="Google Sans"/>
+                <w:color w:val="434343"/>
+              </w:rPr>
+              <w:t>– December 28, 2022 7:20 p.m. PT</w:t>
             </w:r>
           </w:p>
           <w:p>
@@ -2485,7 +2465,28 @@
                 <w:rFonts w:ascii="Google Sans" w:eastAsia="Google Sans" w:hAnsi="Google Sans" w:cs="Google Sans"/>
                 <w:color w:val="434343"/>
               </w:rPr>
-              <w:t xml:space="preserve"> did the incident happen?</w:t>
+              <w:t xml:space="preserve"> </w:t>
+            </w:r>
+            <w:r>
+              <w:rPr>
+                <w:rFonts w:ascii="Google Sans" w:eastAsia="Google Sans" w:hAnsi="Google Sans" w:cs="Google Sans"/>
+                <w:color w:val="434343"/>
+              </w:rPr>
+              <w:t>–</w:t>
+            </w:r>
+            <w:r>
+              <w:rPr>
+                <w:rFonts w:ascii="Google Sans" w:eastAsia="Google Sans" w:hAnsi="Google Sans" w:cs="Google Sans"/>
+                <w:color w:val="434343"/>
+              </w:rPr>
+              <w:t xml:space="preserve"> </w:t>
+            </w:r>
+            <w:r>
+              <w:rPr>
+                <w:rFonts w:ascii="Google Sans" w:eastAsia="Google Sans" w:hAnsi="Google Sans" w:cs="Google Sans"/>
+                <w:color w:val="434343"/>
+              </w:rPr>
+              <w:t>The organization’s ecommerce site, on the purchase confirmation page</w:t>
             </w:r>
           </w:p>
           <w:p>
@@ -2513,7 +2514,21 @@
                 <w:rFonts w:ascii="Google Sans" w:eastAsia="Google Sans" w:hAnsi="Google Sans" w:cs="Google Sans"/>
                 <w:color w:val="434343"/>
               </w:rPr>
-              <w:t xml:space="preserve"> did the incident happen?</w:t>
+              <w:t xml:space="preserve"> </w:t>
+            </w:r>
+            <w:r>
+              <w:rPr>
+                <w:rFonts w:ascii="Google Sans" w:eastAsia="Google Sans" w:hAnsi="Google Sans" w:cs="Google Sans"/>
+                <w:color w:val="434343"/>
+              </w:rPr>
+              <w:t>- T</w:t>
+            </w:r>
+            <w:r>
+              <w:rPr>
+                <w:rFonts w:ascii="Google Sans" w:eastAsia="Google Sans" w:hAnsi="Google Sans" w:cs="Google Sans"/>
+                <w:color w:val="434343"/>
+              </w:rPr>
+              <w:t>he attacker exploited a vulnerability in the organization’s website using a forced browsing attack which allowed them to steal customer purchase confirmation pages and customer data.</w:t>
             </w:r>
           </w:p>
         </w:tc>
@@ -2574,7 +2589,7 @@
                 <w:rFonts w:ascii="Google Sans" w:eastAsia="Google Sans" w:hAnsi="Google Sans" w:cs="Google Sans"/>
                 <w:color w:val="434343"/>
               </w:rPr>
-              <w:t>Include any additional thoughts, questions, or findings.</w:t>
+              <w:t xml:space="preserve">Certain pages within the organization’s website did not have adequate access controls and the security team has now implemented allowlistings to ensure only authorized employees can visit those pages. </w:t>
             </w:r>
           </w:p>
         </w:tc>
@@ -2771,6 +2786,7 @@
               <w:rPr>
                 <w:rFonts w:ascii="Google Sans" w:eastAsia="Google Sans" w:hAnsi="Google Sans" w:cs="Google Sans"/>
               </w:rPr>
+              <w:lastRenderedPageBreak/>
               <w:t>Description</w:t>
             </w:r>
           </w:p>
@@ -2999,7 +3015,6 @@
                 <w:b/>
                 <w:color w:val="434343"/>
               </w:rPr>
-              <w:lastRenderedPageBreak/>
               <w:t>When</w:t>
             </w:r>
             <w:r>
@@ -3095,7 +3110,6 @@
               <w:rPr>
                 <w:rFonts w:ascii="Google Sans" w:eastAsia="Google Sans" w:hAnsi="Google Sans" w:cs="Google Sans"/>
               </w:rPr>
-              <w:lastRenderedPageBreak/>
               <w:t>Additional notes</w:t>
             </w:r>
           </w:p>
@@ -3694,6 +3708,7 @@
           <w:rFonts w:ascii="Google Sans" w:eastAsia="Google Sans" w:hAnsi="Google Sans" w:cs="Google Sans"/>
           <w:color w:val="000000"/>
         </w:rPr>
+        <w:lastRenderedPageBreak/>
         <w:t>Need another journal entry template?</w:t>
       </w:r>
     </w:p>
@@ -3778,7 +3793,6 @@
               <w:rPr>
                 <w:rFonts w:ascii="Google Sans" w:eastAsia="Google Sans" w:hAnsi="Google Sans" w:cs="Google Sans"/>
               </w:rPr>
-              <w:lastRenderedPageBreak/>
               <w:t xml:space="preserve">Reflections/Notes: </w:t>
             </w:r>
             <w:r>

</xml_diff>

<commit_message>
final incident handler log
</commit_message>
<xml_diff>
--- a/SoundTheAlarmDetectionAndResponse/Incident_Handler_Journal.docx
+++ b/SoundTheAlarmDetectionAndResponse/Incident_Handler_Journal.docx
@@ -1103,7 +1103,6 @@
                 <w:b/>
               </w:rPr>
             </w:pPr>
-            <w:proofErr w:type="spellStart"/>
             <w:r>
               <w:rPr>
                 <w:rFonts w:ascii="Google Sans" w:eastAsia="Google Sans" w:hAnsi="Google Sans" w:cs="Google Sans"/>
@@ -1111,7 +1110,6 @@
               </w:rPr>
               <w:t>VirusTotal</w:t>
             </w:r>
-            <w:proofErr w:type="spellEnd"/>
           </w:p>
         </w:tc>
       </w:tr>
@@ -1416,23 +1414,7 @@
                 <w:rFonts w:ascii="Google Sans" w:eastAsia="Google Sans" w:hAnsi="Google Sans" w:cs="Google Sans"/>
                 <w:color w:val="434343"/>
               </w:rPr>
-              <w:t xml:space="preserve">The behavior reported by the employee also aligns with the behavior reported on </w:t>
-            </w:r>
-            <w:proofErr w:type="spellStart"/>
-            <w:r>
-              <w:rPr>
-                <w:rFonts w:ascii="Google Sans" w:eastAsia="Google Sans" w:hAnsi="Google Sans" w:cs="Google Sans"/>
-                <w:color w:val="434343"/>
-              </w:rPr>
-              <w:t>VirusTotal</w:t>
-            </w:r>
-            <w:proofErr w:type="spellEnd"/>
-            <w:r>
-              <w:rPr>
-                <w:rFonts w:ascii="Google Sans" w:eastAsia="Google Sans" w:hAnsi="Google Sans" w:cs="Google Sans"/>
-                <w:color w:val="434343"/>
-              </w:rPr>
-              <w:t xml:space="preserve">. This behavior consists of creating new processes, editing files, setting registry keys, and many other malicious actions.  </w:t>
+              <w:t xml:space="preserve">The behavior reported by the employee also aligns with the behavior reported on VirusTotal. This behavior consists of creating new processes, editing files, setting registry keys, and many other malicious actions.  </w:t>
             </w:r>
           </w:p>
         </w:tc>
@@ -1921,17 +1903,8 @@
                 <w:rFonts w:ascii="Google Sans" w:eastAsia="Google Sans" w:hAnsi="Google Sans" w:cs="Google Sans"/>
                 <w:color w:val="434343"/>
               </w:rPr>
-              <w:t xml:space="preserve">- </w:t>
-            </w:r>
-            <w:proofErr w:type="spellStart"/>
-            <w:r>
-              <w:rPr>
-                <w:rFonts w:ascii="Google Sans" w:eastAsia="Google Sans" w:hAnsi="Google Sans" w:cs="Google Sans"/>
-                <w:color w:val="434343"/>
-              </w:rPr>
-              <w:t>Inergy</w:t>
-            </w:r>
-            <w:proofErr w:type="spellEnd"/>
+              <w:t>- Inergy</w:t>
+            </w:r>
           </w:p>
           <w:p>
             <w:pPr>
@@ -2609,23 +2582,21 @@
                 <w:rFonts w:ascii="Google Sans" w:eastAsia="Google Sans" w:hAnsi="Google Sans" w:cs="Google Sans"/>
                 <w:color w:val="434343"/>
               </w:rPr>
-              <w:t xml:space="preserve">Certain pages within the organization’s website did not have adequate access controls and the security team has now implemented </w:t>
-            </w:r>
-            <w:proofErr w:type="spellStart"/>
-            <w:r>
-              <w:rPr>
-                <w:rFonts w:ascii="Google Sans" w:eastAsia="Google Sans" w:hAnsi="Google Sans" w:cs="Google Sans"/>
-                <w:color w:val="434343"/>
-              </w:rPr>
-              <w:t>allowlistings</w:t>
-            </w:r>
-            <w:proofErr w:type="spellEnd"/>
-            <w:r>
-              <w:rPr>
-                <w:rFonts w:ascii="Google Sans" w:eastAsia="Google Sans" w:hAnsi="Google Sans" w:cs="Google Sans"/>
-                <w:color w:val="434343"/>
-              </w:rPr>
-              <w:t xml:space="preserve"> to ensure only authorized employees can visit those pages. </w:t>
+              <w:t>Certain pages within the organization’s website did not have adequate access controls and the security team has now implemented allow</w:t>
+            </w:r>
+            <w:r>
+              <w:rPr>
+                <w:rFonts w:ascii="Google Sans" w:eastAsia="Google Sans" w:hAnsi="Google Sans" w:cs="Google Sans"/>
+                <w:color w:val="434343"/>
+              </w:rPr>
+              <w:t xml:space="preserve"> </w:t>
+            </w:r>
+            <w:r>
+              <w:rPr>
+                <w:rFonts w:ascii="Google Sans" w:eastAsia="Google Sans" w:hAnsi="Google Sans" w:cs="Google Sans"/>
+                <w:color w:val="434343"/>
+              </w:rPr>
+              <w:t xml:space="preserve">listings to ensure only authorized employees can visit those pages. </w:t>
             </w:r>
           </w:p>
         </w:tc>
@@ -3640,78 +3611,14 @@
                 <w:rFonts w:ascii="Google Sans" w:eastAsia="Google Sans" w:hAnsi="Google Sans" w:cs="Google Sans"/>
                 <w:color w:val="434343"/>
               </w:rPr>
-              <w:t>warren-</w:t>
-            </w:r>
-            <w:proofErr w:type="spellStart"/>
-            <w:r>
-              <w:rPr>
-                <w:rFonts w:ascii="Google Sans" w:eastAsia="Google Sans" w:hAnsi="Google Sans" w:cs="Google Sans"/>
-                <w:color w:val="434343"/>
-              </w:rPr>
-              <w:t>morris</w:t>
-            </w:r>
-            <w:proofErr w:type="spellEnd"/>
-            <w:r>
-              <w:rPr>
-                <w:rFonts w:ascii="Google Sans" w:eastAsia="Google Sans" w:hAnsi="Google Sans" w:cs="Google Sans"/>
-                <w:color w:val="434343"/>
-              </w:rPr>
-              <w:t>-pc</w:t>
-            </w:r>
-            <w:r>
-              <w:rPr>
-                <w:rFonts w:ascii="Google Sans" w:eastAsia="Google Sans" w:hAnsi="Google Sans" w:cs="Google Sans"/>
-                <w:color w:val="434343"/>
-              </w:rPr>
-              <w:t xml:space="preserve">, </w:t>
-            </w:r>
-            <w:proofErr w:type="spellStart"/>
-            <w:r>
-              <w:rPr>
-                <w:rFonts w:ascii="Google Sans" w:eastAsia="Google Sans" w:hAnsi="Google Sans" w:cs="Google Sans"/>
-                <w:color w:val="434343"/>
-              </w:rPr>
-              <w:t>ashton</w:t>
-            </w:r>
-            <w:proofErr w:type="spellEnd"/>
-            <w:r>
-              <w:rPr>
-                <w:rFonts w:ascii="Google Sans" w:eastAsia="Google Sans" w:hAnsi="Google Sans" w:cs="Google Sans"/>
-                <w:color w:val="434343"/>
-              </w:rPr>
-              <w:t>-</w:t>
-            </w:r>
-            <w:proofErr w:type="spellStart"/>
-            <w:r>
-              <w:rPr>
-                <w:rFonts w:ascii="Google Sans" w:eastAsia="Google Sans" w:hAnsi="Google Sans" w:cs="Google Sans"/>
-                <w:color w:val="434343"/>
-              </w:rPr>
-              <w:t>davidson</w:t>
-            </w:r>
-            <w:proofErr w:type="spellEnd"/>
-            <w:r>
-              <w:rPr>
-                <w:rFonts w:ascii="Google Sans" w:eastAsia="Google Sans" w:hAnsi="Google Sans" w:cs="Google Sans"/>
-                <w:color w:val="434343"/>
-              </w:rPr>
-              <w:t xml:space="preserve">-pc, </w:t>
-            </w:r>
-            <w:proofErr w:type="spellStart"/>
-            <w:r>
-              <w:rPr>
-                <w:rFonts w:ascii="Google Sans" w:eastAsia="Google Sans" w:hAnsi="Google Sans" w:cs="Google Sans"/>
-                <w:color w:val="434343"/>
-              </w:rPr>
-              <w:t>emil</w:t>
-            </w:r>
-            <w:proofErr w:type="spellEnd"/>
-            <w:r>
-              <w:rPr>
-                <w:rFonts w:ascii="Google Sans" w:eastAsia="Google Sans" w:hAnsi="Google Sans" w:cs="Google Sans"/>
-                <w:color w:val="434343"/>
-              </w:rPr>
-              <w:t>-palmer-pc</w:t>
+              <w:t>warren-morris-pc</w:t>
+            </w:r>
+            <w:r>
+              <w:rPr>
+                <w:rFonts w:ascii="Google Sans" w:eastAsia="Google Sans" w:hAnsi="Google Sans" w:cs="Google Sans"/>
+                <w:color w:val="434343"/>
+              </w:rPr>
+              <w:t>, ashton-davidson-pc, emil-palmer-pc</w:t>
             </w:r>
           </w:p>
           <w:p>
@@ -3880,23 +3787,7 @@
                 <w:rFonts w:ascii="Google Sans" w:eastAsia="Google Sans" w:hAnsi="Google Sans" w:cs="Google Sans"/>
                 <w:color w:val="434343"/>
               </w:rPr>
-              <w:t xml:space="preserve">– The organization’s email filter did not detect this domain as suspicious, likely because there is not overwhelming evidence that it is malicious. There are only a few </w:t>
-            </w:r>
-            <w:proofErr w:type="spellStart"/>
-            <w:r>
-              <w:rPr>
-                <w:rFonts w:ascii="Google Sans" w:eastAsia="Google Sans" w:hAnsi="Google Sans" w:cs="Google Sans"/>
-                <w:color w:val="434343"/>
-              </w:rPr>
-              <w:t>VirusTotal</w:t>
-            </w:r>
-            <w:proofErr w:type="spellEnd"/>
-            <w:r>
-              <w:rPr>
-                <w:rFonts w:ascii="Google Sans" w:eastAsia="Google Sans" w:hAnsi="Google Sans" w:cs="Google Sans"/>
-                <w:color w:val="434343"/>
-              </w:rPr>
-              <w:t xml:space="preserve"> reports on this and its connected domains, but it has been categorized as a dump site for stolen credentials. </w:t>
+              <w:t xml:space="preserve">– The organization’s email filter did not detect this domain as suspicious, likely because there is not overwhelming evidence that it is malicious. There are only a few VirusTotal reports on this and its connected domains, but it has been categorized as a dump site for stolen credentials. </w:t>
             </w:r>
           </w:p>
         </w:tc>
@@ -4141,7 +4032,6 @@
     </w:p>
     <w:p>
       <w:pPr>
-        <w:pStyle w:val="Heading3"/>
         <w:spacing w:line="360" w:lineRule="auto"/>
         <w:ind w:left="-360" w:right="-360"/>
         <w:rPr>
@@ -4150,37 +4040,6 @@
       </w:pPr>
       <w:bookmarkStart w:id="0" w:name="_x4etn4i8hw8t" w:colFirst="0" w:colLast="0"/>
       <w:bookmarkEnd w:id="0"/>
-      <w:r>
-        <w:rPr>
-          <w:rFonts w:ascii="Google Sans" w:eastAsia="Google Sans" w:hAnsi="Google Sans" w:cs="Google Sans"/>
-          <w:color w:val="000000"/>
-        </w:rPr>
-        <w:t>Need another journal entry template?</w:t>
-      </w:r>
-    </w:p>
-    <w:p>
-      <w:pPr>
-        <w:spacing w:line="360" w:lineRule="auto"/>
-        <w:ind w:left="-360" w:right="-360"/>
-        <w:rPr>
-          <w:rFonts w:ascii="Google Sans" w:eastAsia="Google Sans" w:hAnsi="Google Sans" w:cs="Google Sans"/>
-        </w:rPr>
-      </w:pPr>
-      <w:r>
-        <w:rPr>
-          <w:rFonts w:ascii="Google Sans" w:eastAsia="Google Sans" w:hAnsi="Google Sans" w:cs="Google Sans"/>
-        </w:rPr>
-        <w:t>If you want to add more journal entries, please copy one of the tables above and paste it into the template to use for future entries.</w:t>
-      </w:r>
-    </w:p>
-    <w:p>
-      <w:pPr>
-        <w:spacing w:line="360" w:lineRule="auto"/>
-        <w:ind w:left="-360" w:right="-360"/>
-        <w:rPr>
-          <w:rFonts w:ascii="Google Sans" w:eastAsia="Google Sans" w:hAnsi="Google Sans" w:cs="Google Sans"/>
-        </w:rPr>
-      </w:pPr>
       <w:r>
         <w:pict w14:anchorId="16DF71FB">
           <v:rect id="_x0000_i1030" style="width:0;height:1.5pt" o:hralign="center" o:hrstd="t" o:hr="t" fillcolor="#a0a0a0" stroked="f"/>
@@ -4233,6 +4092,7 @@
               <w:spacing w:line="240" w:lineRule="auto"/>
               <w:rPr>
                 <w:rFonts w:ascii="Google Sans" w:eastAsia="Google Sans" w:hAnsi="Google Sans" w:cs="Google Sans"/>
+                <w:color w:val="434343"/>
               </w:rPr>
             </w:pPr>
             <w:r>
@@ -4241,13 +4101,165 @@
               </w:rPr>
               <w:t xml:space="preserve">Reflections/Notes: </w:t>
             </w:r>
-            <w:r>
-              <w:rPr>
-                <w:rFonts w:ascii="Google Sans" w:eastAsia="Google Sans" w:hAnsi="Google Sans" w:cs="Google Sans"/>
-                <w:color w:val="434343"/>
-              </w:rPr>
-              <w:t>Record additional notes.</w:t>
-            </w:r>
+          </w:p>
+          <w:p>
+            <w:pPr>
+              <w:widowControl w:val="0"/>
+              <w:spacing w:line="240" w:lineRule="auto"/>
+              <w:rPr>
+                <w:rFonts w:ascii="Google Sans" w:eastAsia="Google Sans" w:hAnsi="Google Sans" w:cs="Google Sans"/>
+                <w:color w:val="434343"/>
+              </w:rPr>
+            </w:pPr>
+          </w:p>
+          <w:p>
+            <w:pPr>
+              <w:widowControl w:val="0"/>
+              <w:numPr>
+                <w:ilvl w:val="0"/>
+                <w:numId w:val="7"/>
+              </w:numPr>
+              <w:spacing w:line="240" w:lineRule="auto"/>
+              <w:rPr>
+                <w:rFonts w:ascii="Google Sans" w:eastAsia="Google Sans" w:hAnsi="Google Sans" w:cs="Google Sans"/>
+                <w:lang w:val="en-US"/>
+              </w:rPr>
+            </w:pPr>
+            <w:r>
+              <w:rPr>
+                <w:rFonts w:ascii="Google Sans" w:eastAsia="Google Sans" w:hAnsi="Google Sans" w:cs="Google Sans"/>
+                <w:lang w:val="en-US"/>
+              </w:rPr>
+              <w:t>Were there any specific activities that were challenging for you? Why or why not?</w:t>
+            </w:r>
+          </w:p>
+          <w:p>
+            <w:pPr>
+              <w:widowControl w:val="0"/>
+              <w:numPr>
+                <w:ilvl w:val="1"/>
+                <w:numId w:val="7"/>
+              </w:numPr>
+              <w:spacing w:line="240" w:lineRule="auto"/>
+              <w:rPr>
+                <w:rFonts w:ascii="Google Sans" w:eastAsia="Google Sans" w:hAnsi="Google Sans" w:cs="Google Sans"/>
+                <w:lang w:val="en-US"/>
+              </w:rPr>
+            </w:pPr>
+            <w:r>
+              <w:rPr>
+                <w:rFonts w:ascii="Google Sans" w:eastAsia="Google Sans" w:hAnsi="Google Sans" w:cs="Google Sans"/>
+                <w:lang w:val="en-US"/>
+              </w:rPr>
+              <w:t xml:space="preserve">I think the Suricata activity took the longest because it is a CLI and generally harder to take in all the information being output. </w:t>
+            </w:r>
+          </w:p>
+          <w:p>
+            <w:pPr>
+              <w:widowControl w:val="0"/>
+              <w:numPr>
+                <w:ilvl w:val="0"/>
+                <w:numId w:val="7"/>
+              </w:numPr>
+              <w:spacing w:line="240" w:lineRule="auto"/>
+              <w:rPr>
+                <w:rFonts w:ascii="Google Sans" w:eastAsia="Google Sans" w:hAnsi="Google Sans" w:cs="Google Sans"/>
+                <w:lang w:val="en-US"/>
+              </w:rPr>
+            </w:pPr>
+            <w:r>
+              <w:rPr>
+                <w:rFonts w:ascii="Google Sans" w:eastAsia="Google Sans" w:hAnsi="Google Sans" w:cs="Google Sans"/>
+                <w:lang w:val="en-US"/>
+              </w:rPr>
+              <w:t>Has your understanding of incident detection and response changed since taking this course?</w:t>
+            </w:r>
+          </w:p>
+          <w:p>
+            <w:pPr>
+              <w:widowControl w:val="0"/>
+              <w:numPr>
+                <w:ilvl w:val="1"/>
+                <w:numId w:val="7"/>
+              </w:numPr>
+              <w:spacing w:line="240" w:lineRule="auto"/>
+              <w:rPr>
+                <w:rFonts w:ascii="Google Sans" w:eastAsia="Google Sans" w:hAnsi="Google Sans" w:cs="Google Sans"/>
+                <w:lang w:val="en-US"/>
+              </w:rPr>
+            </w:pPr>
+            <w:r>
+              <w:rPr>
+                <w:rFonts w:ascii="Google Sans" w:eastAsia="Google Sans" w:hAnsi="Google Sans" w:cs="Google Sans"/>
+                <w:lang w:val="en-US"/>
+              </w:rPr>
+              <w:t xml:space="preserve">Absolutely, I gained a lot more information about the lifecycle of incident response and the different tiers of security team members that have different responsibilities in the lifecycle. </w:t>
+            </w:r>
+          </w:p>
+          <w:p>
+            <w:pPr>
+              <w:widowControl w:val="0"/>
+              <w:numPr>
+                <w:ilvl w:val="0"/>
+                <w:numId w:val="7"/>
+              </w:numPr>
+              <w:spacing w:line="240" w:lineRule="auto"/>
+              <w:rPr>
+                <w:rFonts w:ascii="Google Sans" w:eastAsia="Google Sans" w:hAnsi="Google Sans" w:cs="Google Sans"/>
+                <w:lang w:val="en-US"/>
+              </w:rPr>
+            </w:pPr>
+            <w:r>
+              <w:rPr>
+                <w:rFonts w:ascii="Google Sans" w:eastAsia="Google Sans" w:hAnsi="Google Sans" w:cs="Google Sans"/>
+                <w:lang w:val="en-US"/>
+              </w:rPr>
+              <w:t>Was there a specific tool or concept that you enjoyed the most? Why?</w:t>
+            </w:r>
+          </w:p>
+          <w:p>
+            <w:pPr>
+              <w:widowControl w:val="0"/>
+              <w:numPr>
+                <w:ilvl w:val="1"/>
+                <w:numId w:val="7"/>
+              </w:numPr>
+              <w:spacing w:line="240" w:lineRule="auto"/>
+              <w:rPr>
+                <w:rFonts w:ascii="Google Sans" w:eastAsia="Google Sans" w:hAnsi="Google Sans" w:cs="Google Sans"/>
+                <w:lang w:val="en-US"/>
+              </w:rPr>
+            </w:pPr>
+            <w:r>
+              <w:rPr>
+                <w:rFonts w:ascii="Google Sans" w:eastAsia="Google Sans" w:hAnsi="Google Sans" w:cs="Google Sans"/>
+                <w:lang w:val="en-US"/>
+              </w:rPr>
+              <w:t xml:space="preserve">Chronicle was very interesting because of the VirusTotal integration and the tools that it gives you to </w:t>
+            </w:r>
+            <w:r>
+              <w:rPr>
+                <w:rFonts w:ascii="Google Sans" w:eastAsia="Google Sans" w:hAnsi="Google Sans" w:cs="Google Sans"/>
+                <w:lang w:val="en-US"/>
+              </w:rPr>
+              <w:t>dive deeper</w:t>
+            </w:r>
+            <w:r>
+              <w:rPr>
+                <w:rFonts w:ascii="Google Sans" w:eastAsia="Google Sans" w:hAnsi="Google Sans" w:cs="Google Sans"/>
+                <w:lang w:val="en-US"/>
+              </w:rPr>
+              <w:t xml:space="preserve"> on related domains or IP addresses. </w:t>
+            </w:r>
+          </w:p>
+          <w:p>
+            <w:pPr>
+              <w:widowControl w:val="0"/>
+              <w:spacing w:line="240" w:lineRule="auto"/>
+              <w:rPr>
+                <w:rFonts w:ascii="Google Sans" w:eastAsia="Google Sans" w:hAnsi="Google Sans" w:cs="Google Sans"/>
+              </w:rPr>
+            </w:pPr>
           </w:p>
         </w:tc>
       </w:tr>
@@ -4730,6 +4742,119 @@
     </w:lvl>
   </w:abstractNum>
   <w:abstractNum w:abstractNumId="3" w15:restartNumberingAfterBreak="0">
+    <w:nsid w:val="5F8963E7"/>
+    <w:multiLevelType w:val="multilevel"/>
+    <w:tmpl w:val="AEBA943C"/>
+    <w:lvl w:ilvl="0">
+      <w:start w:val="1"/>
+      <w:numFmt w:val="decimal"/>
+      <w:lvlText w:val="%1."/>
+      <w:lvlJc w:val="left"/>
+      <w:pPr>
+        <w:tabs>
+          <w:tab w:val="num" w:pos="720"/>
+        </w:tabs>
+        <w:ind w:left="720" w:hanging="360"/>
+      </w:pPr>
+    </w:lvl>
+    <w:lvl w:ilvl="1">
+      <w:start w:val="1"/>
+      <w:numFmt w:val="bullet"/>
+      <w:lvlText w:val=""/>
+      <w:lvlJc w:val="left"/>
+      <w:pPr>
+        <w:ind w:left="1440" w:hanging="360"/>
+      </w:pPr>
+      <w:rPr>
+        <w:rFonts w:ascii="Symbol" w:hAnsi="Symbol" w:hint="default"/>
+      </w:rPr>
+    </w:lvl>
+    <w:lvl w:ilvl="2" w:tentative="1">
+      <w:start w:val="1"/>
+      <w:numFmt w:val="decimal"/>
+      <w:lvlText w:val="%3."/>
+      <w:lvlJc w:val="left"/>
+      <w:pPr>
+        <w:tabs>
+          <w:tab w:val="num" w:pos="2160"/>
+        </w:tabs>
+        <w:ind w:left="2160" w:hanging="360"/>
+      </w:pPr>
+    </w:lvl>
+    <w:lvl w:ilvl="3" w:tentative="1">
+      <w:start w:val="1"/>
+      <w:numFmt w:val="decimal"/>
+      <w:lvlText w:val="%4."/>
+      <w:lvlJc w:val="left"/>
+      <w:pPr>
+        <w:tabs>
+          <w:tab w:val="num" w:pos="2880"/>
+        </w:tabs>
+        <w:ind w:left="2880" w:hanging="360"/>
+      </w:pPr>
+    </w:lvl>
+    <w:lvl w:ilvl="4" w:tentative="1">
+      <w:start w:val="1"/>
+      <w:numFmt w:val="decimal"/>
+      <w:lvlText w:val="%5."/>
+      <w:lvlJc w:val="left"/>
+      <w:pPr>
+        <w:tabs>
+          <w:tab w:val="num" w:pos="3600"/>
+        </w:tabs>
+        <w:ind w:left="3600" w:hanging="360"/>
+      </w:pPr>
+    </w:lvl>
+    <w:lvl w:ilvl="5" w:tentative="1">
+      <w:start w:val="1"/>
+      <w:numFmt w:val="decimal"/>
+      <w:lvlText w:val="%6."/>
+      <w:lvlJc w:val="left"/>
+      <w:pPr>
+        <w:tabs>
+          <w:tab w:val="num" w:pos="4320"/>
+        </w:tabs>
+        <w:ind w:left="4320" w:hanging="360"/>
+      </w:pPr>
+    </w:lvl>
+    <w:lvl w:ilvl="6" w:tentative="1">
+      <w:start w:val="1"/>
+      <w:numFmt w:val="decimal"/>
+      <w:lvlText w:val="%7."/>
+      <w:lvlJc w:val="left"/>
+      <w:pPr>
+        <w:tabs>
+          <w:tab w:val="num" w:pos="5040"/>
+        </w:tabs>
+        <w:ind w:left="5040" w:hanging="360"/>
+      </w:pPr>
+    </w:lvl>
+    <w:lvl w:ilvl="7" w:tentative="1">
+      <w:start w:val="1"/>
+      <w:numFmt w:val="decimal"/>
+      <w:lvlText w:val="%8."/>
+      <w:lvlJc w:val="left"/>
+      <w:pPr>
+        <w:tabs>
+          <w:tab w:val="num" w:pos="5760"/>
+        </w:tabs>
+        <w:ind w:left="5760" w:hanging="360"/>
+      </w:pPr>
+    </w:lvl>
+    <w:lvl w:ilvl="8" w:tentative="1">
+      <w:start w:val="1"/>
+      <w:numFmt w:val="decimal"/>
+      <w:lvlText w:val="%9."/>
+      <w:lvlJc w:val="left"/>
+      <w:pPr>
+        <w:tabs>
+          <w:tab w:val="num" w:pos="6480"/>
+        </w:tabs>
+        <w:ind w:left="6480" w:hanging="360"/>
+      </w:pPr>
+    </w:lvl>
+  </w:abstractNum>
+  <w:abstractNum w:abstractNumId="4" w15:restartNumberingAfterBreak="0">
     <w:nsid w:val="63A80077"/>
     <w:multiLevelType w:val="hybridMultilevel"/>
     <w:tmpl w:val="F4D42AEA"/>
@@ -4842,7 +4967,7 @@
       </w:rPr>
     </w:lvl>
   </w:abstractNum>
-  <w:abstractNum w:abstractNumId="4" w15:restartNumberingAfterBreak="0">
+  <w:abstractNum w:abstractNumId="5" w15:restartNumberingAfterBreak="0">
     <w:nsid w:val="72155264"/>
     <w:multiLevelType w:val="hybridMultilevel"/>
     <w:tmpl w:val="2ACEA7CE"/>
@@ -4955,7 +5080,7 @@
       </w:rPr>
     </w:lvl>
   </w:abstractNum>
-  <w:abstractNum w:abstractNumId="5" w15:restartNumberingAfterBreak="0">
+  <w:abstractNum w:abstractNumId="6" w15:restartNumberingAfterBreak="0">
     <w:nsid w:val="762F3D8F"/>
     <w:multiLevelType w:val="multilevel"/>
     <w:tmpl w:val="D862AA24"/>
@@ -5071,22 +5196,25 @@
     </w:lvl>
   </w:abstractNum>
   <w:num w:numId="1" w16cid:durableId="543712928">
-    <w:abstractNumId w:val="5"/>
+    <w:abstractNumId w:val="6"/>
   </w:num>
   <w:num w:numId="2" w16cid:durableId="892231810">
     <w:abstractNumId w:val="2"/>
   </w:num>
   <w:num w:numId="3" w16cid:durableId="88158486">
-    <w:abstractNumId w:val="3"/>
+    <w:abstractNumId w:val="4"/>
   </w:num>
   <w:num w:numId="4" w16cid:durableId="566918810">
     <w:abstractNumId w:val="1"/>
   </w:num>
   <w:num w:numId="5" w16cid:durableId="851336727">
-    <w:abstractNumId w:val="4"/>
+    <w:abstractNumId w:val="5"/>
   </w:num>
   <w:num w:numId="6" w16cid:durableId="411507246">
     <w:abstractNumId w:val="0"/>
+  </w:num>
+  <w:num w:numId="7" w16cid:durableId="1164710352">
+    <w:abstractNumId w:val="3"/>
   </w:num>
 </w:numbering>
 </file>
@@ -5604,7 +5732,6 @@
   <w:style w:type="character" w:default="1" w:styleId="DefaultParagraphFont">
     <w:name w:val="Default Paragraph Font"/>
     <w:uiPriority w:val="1"/>
-    <w:semiHidden/>
     <w:unhideWhenUsed/>
   </w:style>
   <w:style w:type="table" w:default="1" w:styleId="TableNormal">

</xml_diff>